<commit_message>
novo diagrama de atividade
</commit_message>
<xml_diff>
--- a/documentacao/part.6 - Diagrama de atividade.docx
+++ b/documentacao/part.6 - Diagrama de atividade.docx
@@ -4,6 +4,9 @@
   <w:body>
     <w:p>
       <w:r>
+        <w:rPr>
+          <w:noProof/>
+        </w:rPr>
         <w:drawing>
           <wp:inline distT="0" distB="0" distL="0" distR="0" wp14:anchorId="4A0E09F6" wp14:editId="32ED5CCD">
             <wp:extent cx="5400040" cy="3597910"/>
@@ -60,8 +63,99 @@
         <w:t>Diagrama de atividade – login usuário</w:t>
       </w:r>
     </w:p>
+    <w:p>
+      <w:pPr>
+        <w:rPr>
+          <w:i/>
+          <w:iCs/>
+          <w:sz w:val="18"/>
+          <w:szCs w:val="18"/>
+        </w:rPr>
+      </w:pPr>
+      <w:r>
+        <w:rPr>
+          <w:i/>
+          <w:iCs/>
+          <w:sz w:val="18"/>
+          <w:szCs w:val="18"/>
+        </w:rPr>
+        <w:lastRenderedPageBreak/>
+        <w:drawing>
+          <wp:inline distT="0" distB="0" distL="0" distR="0" wp14:anchorId="0CEAC980" wp14:editId="2640D96A">
+            <wp:extent cx="4557155" cy="5273497"/>
+            <wp:effectExtent l="0" t="0" r="0" b="3810"/>
+            <wp:docPr id="2" name="Imagem 2"/>
+            <wp:cNvGraphicFramePr>
+              <a:graphicFrameLocks xmlns:a="http://schemas.openxmlformats.org/drawingml/2006/main" noChangeAspect="1"/>
+            </wp:cNvGraphicFramePr>
+            <a:graphic xmlns:a="http://schemas.openxmlformats.org/drawingml/2006/main">
+              <a:graphicData uri="http://schemas.openxmlformats.org/drawingml/2006/picture">
+                <pic:pic xmlns:pic="http://schemas.openxmlformats.org/drawingml/2006/picture">
+                  <pic:nvPicPr>
+                    <pic:cNvPr id="1" name=""/>
+                    <pic:cNvPicPr/>
+                  </pic:nvPicPr>
+                  <pic:blipFill>
+                    <a:blip r:embed="rId7"/>
+                    <a:stretch>
+                      <a:fillRect/>
+                    </a:stretch>
+                  </pic:blipFill>
+                  <pic:spPr>
+                    <a:xfrm>
+                      <a:off x="0" y="0"/>
+                      <a:ext cx="4557155" cy="5273497"/>
+                    </a:xfrm>
+                    <a:prstGeom prst="rect">
+                      <a:avLst/>
+                    </a:prstGeom>
+                  </pic:spPr>
+                </pic:pic>
+              </a:graphicData>
+            </a:graphic>
+          </wp:inline>
+        </w:drawing>
+      </w:r>
+    </w:p>
+    <w:p>
+      <w:pPr>
+        <w:rPr>
+          <w:i/>
+          <w:iCs/>
+          <w:sz w:val="18"/>
+          <w:szCs w:val="18"/>
+        </w:rPr>
+      </w:pPr>
+      <w:r>
+        <w:rPr>
+          <w:i/>
+          <w:iCs/>
+          <w:sz w:val="18"/>
+          <w:szCs w:val="18"/>
+        </w:rPr>
+        <w:t xml:space="preserve">Diagrama de atividade </w:t>
+      </w:r>
+      <w:r>
+        <w:rPr>
+          <w:i/>
+          <w:iCs/>
+          <w:sz w:val="18"/>
+          <w:szCs w:val="18"/>
+        </w:rPr>
+        <w:t xml:space="preserve">– </w:t>
+      </w:r>
+      <w:r>
+        <w:rPr>
+          <w:i/>
+          <w:iCs/>
+          <w:sz w:val="18"/>
+          <w:szCs w:val="18"/>
+        </w:rPr>
+        <w:t>gastos</w:t>
+      </w:r>
+    </w:p>
     <w:sectPr>
-      <w:headerReference w:type="default" r:id="rId7"/>
+      <w:headerReference w:type="default" r:id="rId8"/>
       <w:pgSz w:w="11906" w:h="16838"/>
       <w:pgMar w:top="1417" w:right="1701" w:bottom="1417" w:left="1701" w:header="708" w:footer="708" w:gutter="0"/>
       <w:cols w:space="708"/>
@@ -134,6 +228,9 @@
     </w:pPr>
     <w:r>
       <w:t>Diagrama de atividade</w:t>
+    </w:r>
+    <w:r>
+      <w:t xml:space="preserve"> 2</w:t>
     </w:r>
   </w:p>
 </w:hdr>

</xml_diff>

<commit_message>
:sparkles: Feat - Criando diagrama de atividade :fire:
</commit_message>
<xml_diff>
--- a/documentacao/part.6 - Diagrama de atividade.docx
+++ b/documentacao/part.6 - Diagrama de atividade.docx
@@ -60,22 +60,71 @@
           <w:sz w:val="18"/>
           <w:szCs w:val="18"/>
         </w:rPr>
-        <w:t>Diagrama de atividade – login usuário</w:t>
-      </w:r>
-    </w:p>
-    <w:p>
-      <w:pPr>
-        <w:rPr>
-          <w:i/>
-          <w:iCs/>
-          <w:sz w:val="18"/>
-          <w:szCs w:val="18"/>
-        </w:rPr>
-      </w:pPr>
-      <w:r>
-        <w:rPr>
-          <w:i/>
-          <w:iCs/>
+        <w:t>Diagrama de atividade</w:t>
+      </w:r>
+      <w:r>
+        <w:rPr>
+          <w:i/>
+          <w:iCs/>
+          <w:sz w:val="18"/>
+          <w:szCs w:val="18"/>
+        </w:rPr>
+        <w:t xml:space="preserve"> 01</w:t>
+      </w:r>
+      <w:r>
+        <w:rPr>
+          <w:i/>
+          <w:iCs/>
+          <w:sz w:val="18"/>
+          <w:szCs w:val="18"/>
+        </w:rPr>
+        <w:t xml:space="preserve"> – login usuário</w:t>
+      </w:r>
+    </w:p>
+    <w:p>
+      <w:pPr>
+        <w:rPr>
+          <w:i/>
+          <w:iCs/>
+          <w:sz w:val="18"/>
+          <w:szCs w:val="18"/>
+        </w:rPr>
+      </w:pPr>
+    </w:p>
+    <w:p>
+      <w:pPr>
+        <w:rPr>
+          <w:i/>
+          <w:iCs/>
+          <w:sz w:val="18"/>
+          <w:szCs w:val="18"/>
+        </w:rPr>
+      </w:pPr>
+    </w:p>
+    <w:p>
+      <w:pPr>
+        <w:rPr>
+          <w:i/>
+          <w:iCs/>
+          <w:sz w:val="18"/>
+          <w:szCs w:val="18"/>
+        </w:rPr>
+      </w:pPr>
+    </w:p>
+    <w:p>
+      <w:pPr>
+        <w:rPr>
+          <w:i/>
+          <w:iCs/>
+          <w:sz w:val="18"/>
+          <w:szCs w:val="18"/>
+        </w:rPr>
+      </w:pPr>
+      <w:r>
+        <w:rPr>
+          <w:i/>
+          <w:iCs/>
+          <w:noProof/>
           <w:sz w:val="18"/>
           <w:szCs w:val="18"/>
         </w:rPr>
@@ -142,6 +191,15 @@
           <w:sz w:val="18"/>
           <w:szCs w:val="18"/>
         </w:rPr>
+        <w:t xml:space="preserve">02 </w:t>
+      </w:r>
+      <w:r>
+        <w:rPr>
+          <w:i/>
+          <w:iCs/>
+          <w:sz w:val="18"/>
+          <w:szCs w:val="18"/>
+        </w:rPr>
         <w:t xml:space="preserve">– </w:t>
       </w:r>
       <w:r>
@@ -151,11 +209,84 @@
           <w:sz w:val="18"/>
           <w:szCs w:val="18"/>
         </w:rPr>
-        <w:t>gastos</w:t>
+        <w:t>gasto</w:t>
+      </w:r>
+    </w:p>
+    <w:p>
+      <w:pPr>
+        <w:rPr>
+          <w:i/>
+          <w:iCs/>
+          <w:sz w:val="18"/>
+          <w:szCs w:val="18"/>
+        </w:rPr>
+      </w:pPr>
+      <w:r>
+        <w:rPr>
+          <w:i/>
+          <w:iCs/>
+          <w:sz w:val="18"/>
+          <w:szCs w:val="18"/>
+        </w:rPr>
+        <w:lastRenderedPageBreak/>
+        <w:drawing>
+          <wp:inline distT="0" distB="0" distL="0" distR="0" wp14:anchorId="0B0A0B8B" wp14:editId="1B69773D">
+            <wp:extent cx="3801005" cy="3829584"/>
+            <wp:effectExtent l="0" t="0" r="9525" b="0"/>
+            <wp:docPr id="5" name="Imagem 5"/>
+            <wp:cNvGraphicFramePr>
+              <a:graphicFrameLocks xmlns:a="http://schemas.openxmlformats.org/drawingml/2006/main" noChangeAspect="1"/>
+            </wp:cNvGraphicFramePr>
+            <a:graphic xmlns:a="http://schemas.openxmlformats.org/drawingml/2006/main">
+              <a:graphicData uri="http://schemas.openxmlformats.org/drawingml/2006/picture">
+                <pic:pic xmlns:pic="http://schemas.openxmlformats.org/drawingml/2006/picture">
+                  <pic:nvPicPr>
+                    <pic:cNvPr id="1" name=""/>
+                    <pic:cNvPicPr/>
+                  </pic:nvPicPr>
+                  <pic:blipFill>
+                    <a:blip r:embed="rId8"/>
+                    <a:stretch>
+                      <a:fillRect/>
+                    </a:stretch>
+                  </pic:blipFill>
+                  <pic:spPr>
+                    <a:xfrm>
+                      <a:off x="0" y="0"/>
+                      <a:ext cx="3801005" cy="3829584"/>
+                    </a:xfrm>
+                    <a:prstGeom prst="rect">
+                      <a:avLst/>
+                    </a:prstGeom>
+                  </pic:spPr>
+                </pic:pic>
+              </a:graphicData>
+            </a:graphic>
+          </wp:inline>
+        </w:drawing>
+      </w:r>
+    </w:p>
+    <w:p>
+      <w:pPr>
+        <w:rPr>
+          <w:i/>
+          <w:iCs/>
+          <w:sz w:val="18"/>
+          <w:szCs w:val="18"/>
+        </w:rPr>
+      </w:pPr>
+      <w:r>
+        <w:rPr>
+          <w:i/>
+          <w:iCs/>
+          <w:sz w:val="18"/>
+          <w:szCs w:val="18"/>
+        </w:rPr>
+        <w:t>Diagrama de atividade 03 - planejamento de gastos</w:t>
       </w:r>
     </w:p>
     <w:sectPr>
-      <w:headerReference w:type="default" r:id="rId8"/>
+      <w:headerReference w:type="default" r:id="rId9"/>
       <w:pgSz w:w="11906" w:h="16838"/>
       <w:pgMar w:top="1417" w:right="1701" w:bottom="1417" w:left="1701" w:header="708" w:footer="708" w:gutter="0"/>
       <w:cols w:space="708"/>
@@ -221,16 +352,17 @@
     <w:pPr>
       <w:pStyle w:val="Cabealho"/>
     </w:pPr>
-  </w:p>
-  <w:p>
-    <w:pPr>
-      <w:pStyle w:val="Cabealho"/>
-    </w:pPr>
     <w:r>
-      <w:t>Diagrama de atividade</w:t>
+      <w:t>D</w:t>
     </w:r>
     <w:r>
-      <w:t xml:space="preserve"> 2</w:t>
+      <w:t>i</w:t>
+    </w:r>
+    <w:r>
+      <w:t>agrama de atividade</w:t>
+    </w:r>
+    <w:r>
+      <w:t xml:space="preserve"> </w:t>
     </w:r>
   </w:p>
 </w:hdr>

</xml_diff>

<commit_message>
novo diagrama de sequência
</commit_message>
<xml_diff>
--- a/documentacao/part.6 - Diagrama de atividade.docx
+++ b/documentacao/part.6 - Diagrama de atividade.docx
@@ -60,22 +60,71 @@
           <w:sz w:val="18"/>
           <w:szCs w:val="18"/>
         </w:rPr>
-        <w:t>Diagrama de atividade – login usuário</w:t>
-      </w:r>
-    </w:p>
-    <w:p>
-      <w:pPr>
-        <w:rPr>
-          <w:i/>
-          <w:iCs/>
-          <w:sz w:val="18"/>
-          <w:szCs w:val="18"/>
-        </w:rPr>
-      </w:pPr>
-      <w:r>
-        <w:rPr>
-          <w:i/>
-          <w:iCs/>
+        <w:t>Diagrama de atividade</w:t>
+      </w:r>
+      <w:r>
+        <w:rPr>
+          <w:i/>
+          <w:iCs/>
+          <w:sz w:val="18"/>
+          <w:szCs w:val="18"/>
+        </w:rPr>
+        <w:t xml:space="preserve"> 01</w:t>
+      </w:r>
+      <w:r>
+        <w:rPr>
+          <w:i/>
+          <w:iCs/>
+          <w:sz w:val="18"/>
+          <w:szCs w:val="18"/>
+        </w:rPr>
+        <w:t xml:space="preserve"> – login usuário</w:t>
+      </w:r>
+    </w:p>
+    <w:p>
+      <w:pPr>
+        <w:rPr>
+          <w:i/>
+          <w:iCs/>
+          <w:sz w:val="18"/>
+          <w:szCs w:val="18"/>
+        </w:rPr>
+      </w:pPr>
+    </w:p>
+    <w:p>
+      <w:pPr>
+        <w:rPr>
+          <w:i/>
+          <w:iCs/>
+          <w:sz w:val="18"/>
+          <w:szCs w:val="18"/>
+        </w:rPr>
+      </w:pPr>
+    </w:p>
+    <w:p>
+      <w:pPr>
+        <w:rPr>
+          <w:i/>
+          <w:iCs/>
+          <w:sz w:val="18"/>
+          <w:szCs w:val="18"/>
+        </w:rPr>
+      </w:pPr>
+    </w:p>
+    <w:p>
+      <w:pPr>
+        <w:rPr>
+          <w:i/>
+          <w:iCs/>
+          <w:sz w:val="18"/>
+          <w:szCs w:val="18"/>
+        </w:rPr>
+      </w:pPr>
+      <w:r>
+        <w:rPr>
+          <w:i/>
+          <w:iCs/>
+          <w:noProof/>
           <w:sz w:val="18"/>
           <w:szCs w:val="18"/>
         </w:rPr>
@@ -142,6 +191,15 @@
           <w:sz w:val="18"/>
           <w:szCs w:val="18"/>
         </w:rPr>
+        <w:t xml:space="preserve">02 </w:t>
+      </w:r>
+      <w:r>
+        <w:rPr>
+          <w:i/>
+          <w:iCs/>
+          <w:sz w:val="18"/>
+          <w:szCs w:val="18"/>
+        </w:rPr>
         <w:t xml:space="preserve">– </w:t>
       </w:r>
       <w:r>
@@ -151,11 +209,84 @@
           <w:sz w:val="18"/>
           <w:szCs w:val="18"/>
         </w:rPr>
-        <w:t>gastos</w:t>
+        <w:t>gasto</w:t>
+      </w:r>
+    </w:p>
+    <w:p>
+      <w:pPr>
+        <w:rPr>
+          <w:i/>
+          <w:iCs/>
+          <w:sz w:val="18"/>
+          <w:szCs w:val="18"/>
+        </w:rPr>
+      </w:pPr>
+      <w:r>
+        <w:rPr>
+          <w:i/>
+          <w:iCs/>
+          <w:sz w:val="18"/>
+          <w:szCs w:val="18"/>
+        </w:rPr>
+        <w:lastRenderedPageBreak/>
+        <w:drawing>
+          <wp:inline distT="0" distB="0" distL="0" distR="0" wp14:anchorId="0B0A0B8B" wp14:editId="1B69773D">
+            <wp:extent cx="3801005" cy="3829584"/>
+            <wp:effectExtent l="0" t="0" r="9525" b="0"/>
+            <wp:docPr id="5" name="Imagem 5"/>
+            <wp:cNvGraphicFramePr>
+              <a:graphicFrameLocks xmlns:a="http://schemas.openxmlformats.org/drawingml/2006/main" noChangeAspect="1"/>
+            </wp:cNvGraphicFramePr>
+            <a:graphic xmlns:a="http://schemas.openxmlformats.org/drawingml/2006/main">
+              <a:graphicData uri="http://schemas.openxmlformats.org/drawingml/2006/picture">
+                <pic:pic xmlns:pic="http://schemas.openxmlformats.org/drawingml/2006/picture">
+                  <pic:nvPicPr>
+                    <pic:cNvPr id="1" name=""/>
+                    <pic:cNvPicPr/>
+                  </pic:nvPicPr>
+                  <pic:blipFill>
+                    <a:blip r:embed="rId8"/>
+                    <a:stretch>
+                      <a:fillRect/>
+                    </a:stretch>
+                  </pic:blipFill>
+                  <pic:spPr>
+                    <a:xfrm>
+                      <a:off x="0" y="0"/>
+                      <a:ext cx="3801005" cy="3829584"/>
+                    </a:xfrm>
+                    <a:prstGeom prst="rect">
+                      <a:avLst/>
+                    </a:prstGeom>
+                  </pic:spPr>
+                </pic:pic>
+              </a:graphicData>
+            </a:graphic>
+          </wp:inline>
+        </w:drawing>
+      </w:r>
+    </w:p>
+    <w:p>
+      <w:pPr>
+        <w:rPr>
+          <w:i/>
+          <w:iCs/>
+          <w:sz w:val="18"/>
+          <w:szCs w:val="18"/>
+        </w:rPr>
+      </w:pPr>
+      <w:r>
+        <w:rPr>
+          <w:i/>
+          <w:iCs/>
+          <w:sz w:val="18"/>
+          <w:szCs w:val="18"/>
+        </w:rPr>
+        <w:t>Diagrama de atividade 03 - planejamento de gastos</w:t>
       </w:r>
     </w:p>
     <w:sectPr>
-      <w:headerReference w:type="default" r:id="rId8"/>
+      <w:headerReference w:type="default" r:id="rId9"/>
       <w:pgSz w:w="11906" w:h="16838"/>
       <w:pgMar w:top="1417" w:right="1701" w:bottom="1417" w:left="1701" w:header="708" w:footer="708" w:gutter="0"/>
       <w:cols w:space="708"/>
@@ -221,16 +352,17 @@
     <w:pPr>
       <w:pStyle w:val="Cabealho"/>
     </w:pPr>
-  </w:p>
-  <w:p>
-    <w:pPr>
-      <w:pStyle w:val="Cabealho"/>
-    </w:pPr>
     <w:r>
-      <w:t>Diagrama de atividade</w:t>
+      <w:t>D</w:t>
     </w:r>
     <w:r>
-      <w:t xml:space="preserve"> 2</w:t>
+      <w:t>i</w:t>
+    </w:r>
+    <w:r>
+      <w:t>agrama de atividade</w:t>
+    </w:r>
+    <w:r>
+      <w:t xml:space="preserve"> </w:t>
     </w:r>
   </w:p>
 </w:hdr>

</xml_diff>